<commit_message>
added line to test git flow
</commit_message>
<xml_diff>
--- a/Pyspark-intermediate.docx
+++ b/Pyspark-intermediate.docx
@@ -14,7 +14,6 @@
           <w:szCs w:val="56"/>
         </w:rPr>
       </w:pPr>
-      <w:proofErr w:type="spellStart"/>
       <w:r>
         <w:rPr>
           <w:b/>
@@ -23,18 +22,7 @@
           <w:sz w:val="56"/>
           <w:szCs w:val="56"/>
         </w:rPr>
-        <w:t>Pyspark</w:t>
-      </w:r>
-      <w:proofErr w:type="spellEnd"/>
-      <w:r>
-        <w:rPr>
-          <w:b/>
-          <w:bCs/>
-          <w:color w:val="2F5496" w:themeColor="accent1" w:themeShade="BF"/>
-          <w:sz w:val="56"/>
-          <w:szCs w:val="56"/>
-        </w:rPr>
-        <w:t xml:space="preserve"> : Enhanced</w:t>
+        <w:t>Pyspark : Enhanced</w:t>
       </w:r>
     </w:p>
     <w:p>
@@ -55,7 +43,6 @@
           </w14:textFill>
         </w:rPr>
       </w:pPr>
-      <w:proofErr w:type="spellStart"/>
       <w:r>
         <w:rPr>
           <w:b/>
@@ -72,26 +59,7 @@
             </w14:solidFill>
           </w14:textFill>
         </w:rPr>
-        <w:t>PySpark</w:t>
-      </w:r>
-      <w:proofErr w:type="spellEnd"/>
-      <w:r>
-        <w:rPr>
-          <w:b/>
-          <w:bCs/>
-          <w:color w:val="50B8A9"/>
-          <w:sz w:val="44"/>
-          <w:szCs w:val="44"/>
-          <w:u w:val="single"/>
-          <w14:textFill>
-            <w14:solidFill>
-              <w14:srgbClr w14:val="50B8A9">
-                <w14:lumMod w14:val="75000"/>
-              </w14:srgbClr>
-            </w14:solidFill>
-          </w14:textFill>
-        </w:rPr>
-        <w:t xml:space="preserve"> Coding Environment:</w:t>
+        <w:t>PySpark Coding Environment:</w:t>
       </w:r>
     </w:p>
     <w:p>
@@ -115,31 +83,7 @@
           <w:szCs w:val="36"/>
           <w:u w:val="single"/>
         </w:rPr>
-        <w:t xml:space="preserve">1.With Google </w:t>
-      </w:r>
-      <w:proofErr w:type="spellStart"/>
-      <w:r>
-        <w:rPr>
-          <w:b/>
-          <w:bCs/>
-          <w:color w:val="000000" w:themeColor="text1"/>
-          <w:sz w:val="36"/>
-          <w:szCs w:val="36"/>
-          <w:u w:val="single"/>
-        </w:rPr>
-        <w:t>Colab</w:t>
-      </w:r>
-      <w:proofErr w:type="spellEnd"/>
-      <w:r>
-        <w:rPr>
-          <w:b/>
-          <w:bCs/>
-          <w:color w:val="000000" w:themeColor="text1"/>
-          <w:sz w:val="36"/>
-          <w:szCs w:val="36"/>
-          <w:u w:val="single"/>
-        </w:rPr>
-        <w:t>:</w:t>
+        <w:t>1.With Google Colab:</w:t>
       </w:r>
     </w:p>
     <w:p>
@@ -161,43 +105,7 @@
           <w:sz w:val="28"/>
           <w:szCs w:val="28"/>
         </w:rPr>
-        <w:t xml:space="preserve">Python </w:t>
-      </w:r>
-      <w:proofErr w:type="spellStart"/>
-      <w:r>
-        <w:rPr>
-          <w:color w:val="000000" w:themeColor="text1"/>
-          <w:sz w:val="28"/>
-          <w:szCs w:val="28"/>
-        </w:rPr>
-        <w:t>Colab</w:t>
-      </w:r>
-      <w:proofErr w:type="spellEnd"/>
-      <w:r>
-        <w:rPr>
-          <w:color w:val="000000" w:themeColor="text1"/>
-          <w:sz w:val="28"/>
-          <w:szCs w:val="28"/>
-        </w:rPr>
-        <w:t xml:space="preserve"> configurations for </w:t>
-      </w:r>
-      <w:proofErr w:type="spellStart"/>
-      <w:r>
-        <w:rPr>
-          <w:color w:val="000000" w:themeColor="text1"/>
-          <w:sz w:val="28"/>
-          <w:szCs w:val="28"/>
-        </w:rPr>
-        <w:t>pyspark</w:t>
-      </w:r>
-      <w:proofErr w:type="spellEnd"/>
-      <w:r>
-        <w:rPr>
-          <w:color w:val="000000" w:themeColor="text1"/>
-          <w:sz w:val="28"/>
-          <w:szCs w:val="28"/>
-        </w:rPr>
-        <w:t xml:space="preserve"> environment:</w:t>
+        <w:t>Python Colab configurations for pyspark environment:</w:t>
       </w:r>
     </w:p>
     <w:p>
@@ -219,25 +127,7 @@
           <w:sz w:val="28"/>
           <w:szCs w:val="28"/>
         </w:rPr>
-        <w:t xml:space="preserve">Log in to python </w:t>
-      </w:r>
-      <w:proofErr w:type="spellStart"/>
-      <w:r>
-        <w:rPr>
-          <w:color w:val="000000" w:themeColor="text1"/>
-          <w:sz w:val="28"/>
-          <w:szCs w:val="28"/>
-        </w:rPr>
-        <w:t>colab</w:t>
-      </w:r>
-      <w:proofErr w:type="spellEnd"/>
-      <w:r>
-        <w:rPr>
-          <w:color w:val="000000" w:themeColor="text1"/>
-          <w:sz w:val="28"/>
-          <w:szCs w:val="28"/>
-        </w:rPr>
-        <w:t>, and create a notebook.</w:t>
+        <w:t>Log in to python colab, and create a notebook.</w:t>
       </w:r>
     </w:p>
     <w:p>
@@ -259,25 +149,7 @@
           <w:sz w:val="28"/>
           <w:szCs w:val="28"/>
         </w:rPr>
-        <w:t xml:space="preserve">To install </w:t>
-      </w:r>
-      <w:proofErr w:type="spellStart"/>
-      <w:r>
-        <w:rPr>
-          <w:color w:val="000000" w:themeColor="text1"/>
-          <w:sz w:val="28"/>
-          <w:szCs w:val="28"/>
-        </w:rPr>
-        <w:t>pyspark</w:t>
-      </w:r>
-      <w:proofErr w:type="spellEnd"/>
-      <w:r>
-        <w:rPr>
-          <w:color w:val="000000" w:themeColor="text1"/>
-          <w:sz w:val="28"/>
-          <w:szCs w:val="28"/>
-        </w:rPr>
-        <w:t xml:space="preserve"> in it, run the following command.</w:t>
+        <w:t>To install pyspark in it, run the following command.</w:t>
       </w:r>
     </w:p>
     <w:p>
@@ -299,29 +171,7 @@
           <w:szCs w:val="28"/>
           <w:highlight w:val="black"/>
         </w:rPr>
-        <w:t xml:space="preserve">“!pip3 install </w:t>
-      </w:r>
-      <w:proofErr w:type="spellStart"/>
-      <w:r>
-        <w:rPr>
-          <w:rFonts w:ascii="Georgia Pro Light" w:hAnsi="Georgia Pro Light"/>
-          <w:color w:val="A8D08D" w:themeColor="accent6" w:themeTint="99"/>
-          <w:sz w:val="28"/>
-          <w:szCs w:val="28"/>
-          <w:highlight w:val="black"/>
-        </w:rPr>
-        <w:t>pyspark</w:t>
-      </w:r>
-      <w:proofErr w:type="spellEnd"/>
-      <w:r>
-        <w:rPr>
-          <w:rFonts w:ascii="Georgia Pro Light" w:hAnsi="Georgia Pro Light"/>
-          <w:color w:val="A8D08D" w:themeColor="accent6" w:themeTint="99"/>
-          <w:sz w:val="28"/>
-          <w:szCs w:val="28"/>
-          <w:highlight w:val="black"/>
-        </w:rPr>
-        <w:t>”</w:t>
+        <w:t>“!pip3 install pyspark”</w:t>
       </w:r>
     </w:p>
     <w:p>
@@ -359,64 +209,8 @@
           <w:szCs w:val="28"/>
           <w:highlight w:val="black"/>
         </w:rPr>
-        <w:t xml:space="preserve">from </w:t>
+        <w:t>from pyspark import SparkContext, SparkConf</w:t>
       </w:r>
-      <w:proofErr w:type="spellStart"/>
-      <w:r>
-        <w:rPr>
-          <w:rFonts w:ascii="Georgia Pro Light" w:hAnsi="Georgia Pro Light"/>
-          <w:color w:val="A8D08D" w:themeColor="accent6" w:themeTint="99"/>
-          <w:sz w:val="28"/>
-          <w:szCs w:val="28"/>
-          <w:highlight w:val="black"/>
-        </w:rPr>
-        <w:t>pyspark</w:t>
-      </w:r>
-      <w:proofErr w:type="spellEnd"/>
-      <w:r>
-        <w:rPr>
-          <w:rFonts w:ascii="Georgia Pro Light" w:hAnsi="Georgia Pro Light"/>
-          <w:color w:val="A8D08D" w:themeColor="accent6" w:themeTint="99"/>
-          <w:sz w:val="28"/>
-          <w:szCs w:val="28"/>
-          <w:highlight w:val="black"/>
-        </w:rPr>
-        <w:t xml:space="preserve"> import </w:t>
-      </w:r>
-      <w:proofErr w:type="spellStart"/>
-      <w:r>
-        <w:rPr>
-          <w:rFonts w:ascii="Georgia Pro Light" w:hAnsi="Georgia Pro Light"/>
-          <w:color w:val="A8D08D" w:themeColor="accent6" w:themeTint="99"/>
-          <w:sz w:val="28"/>
-          <w:szCs w:val="28"/>
-          <w:highlight w:val="black"/>
-        </w:rPr>
-        <w:t>SparkContext</w:t>
-      </w:r>
-      <w:proofErr w:type="spellEnd"/>
-      <w:r>
-        <w:rPr>
-          <w:rFonts w:ascii="Georgia Pro Light" w:hAnsi="Georgia Pro Light"/>
-          <w:color w:val="A8D08D" w:themeColor="accent6" w:themeTint="99"/>
-          <w:sz w:val="28"/>
-          <w:szCs w:val="28"/>
-          <w:highlight w:val="black"/>
-        </w:rPr>
-        <w:t xml:space="preserve">, </w:t>
-      </w:r>
-      <w:proofErr w:type="spellStart"/>
-      <w:r>
-        <w:rPr>
-          <w:rFonts w:ascii="Georgia Pro Light" w:hAnsi="Georgia Pro Light"/>
-          <w:color w:val="A8D08D" w:themeColor="accent6" w:themeTint="99"/>
-          <w:sz w:val="28"/>
-          <w:szCs w:val="28"/>
-          <w:highlight w:val="black"/>
-        </w:rPr>
-        <w:t>SparkConf</w:t>
-      </w:r>
-      <w:proofErr w:type="spellEnd"/>
     </w:p>
     <w:p>
       <w:pPr>
@@ -475,73 +269,7 @@
           <w:szCs w:val="28"/>
           <w:highlight w:val="black"/>
         </w:rPr>
-        <w:t>Conf=</w:t>
-      </w:r>
-      <w:proofErr w:type="spellStart"/>
-      <w:r>
-        <w:rPr>
-          <w:rFonts w:ascii="Georgia Pro Light" w:hAnsi="Georgia Pro Light"/>
-          <w:color w:val="A8D08D" w:themeColor="accent6" w:themeTint="99"/>
-          <w:sz w:val="28"/>
-          <w:szCs w:val="28"/>
-          <w:highlight w:val="black"/>
-        </w:rPr>
-        <w:t>SparkConf</w:t>
-      </w:r>
-      <w:proofErr w:type="spellEnd"/>
-      <w:r>
-        <w:rPr>
-          <w:rFonts w:ascii="Georgia Pro Light" w:hAnsi="Georgia Pro Light"/>
-          <w:color w:val="A8D08D" w:themeColor="accent6" w:themeTint="99"/>
-          <w:sz w:val="28"/>
-          <w:szCs w:val="28"/>
-          <w:highlight w:val="black"/>
-        </w:rPr>
-        <w:t>().</w:t>
-      </w:r>
-      <w:proofErr w:type="spellStart"/>
-      <w:r>
-        <w:rPr>
-          <w:rFonts w:ascii="Georgia Pro Light" w:hAnsi="Georgia Pro Light"/>
-          <w:color w:val="A8D08D" w:themeColor="accent6" w:themeTint="99"/>
-          <w:sz w:val="28"/>
-          <w:szCs w:val="28"/>
-          <w:highlight w:val="black"/>
-        </w:rPr>
-        <w:t>setAppName</w:t>
-      </w:r>
-      <w:proofErr w:type="spellEnd"/>
-      <w:r>
-        <w:rPr>
-          <w:rFonts w:ascii="Georgia Pro Light" w:hAnsi="Georgia Pro Light"/>
-          <w:color w:val="A8D08D" w:themeColor="accent6" w:themeTint="99"/>
-          <w:sz w:val="28"/>
-          <w:szCs w:val="28"/>
-          <w:highlight w:val="black"/>
-        </w:rPr>
-        <w:t>(“test-app-1”).</w:t>
-      </w:r>
-      <w:proofErr w:type="spellStart"/>
-      <w:r>
-        <w:rPr>
-          <w:rFonts w:ascii="Georgia Pro Light" w:hAnsi="Georgia Pro Light"/>
-          <w:color w:val="A8D08D" w:themeColor="accent6" w:themeTint="99"/>
-          <w:sz w:val="28"/>
-          <w:szCs w:val="28"/>
-          <w:highlight w:val="black"/>
-        </w:rPr>
-        <w:t>setMaster</w:t>
-      </w:r>
-      <w:proofErr w:type="spellEnd"/>
-      <w:r>
-        <w:rPr>
-          <w:rFonts w:ascii="Georgia Pro Light" w:hAnsi="Georgia Pro Light"/>
-          <w:color w:val="A8D08D" w:themeColor="accent6" w:themeTint="99"/>
-          <w:sz w:val="28"/>
-          <w:szCs w:val="28"/>
-          <w:highlight w:val="black"/>
-        </w:rPr>
-        <w:t>(“local[3]”)</w:t>
+        <w:t>Conf=SparkConf().setAppName(“test-app-1”).setMaster(“local[3]”)</w:t>
       </w:r>
     </w:p>
     <w:p>
@@ -582,7 +310,6 @@
           <w:highlight w:val="black"/>
         </w:rPr>
       </w:pPr>
-      <w:proofErr w:type="spellStart"/>
       <w:r>
         <w:rPr>
           <w:rFonts w:ascii="Georgia Pro Light" w:hAnsi="Georgia Pro Light"/>
@@ -591,20 +318,19 @@
           <w:szCs w:val="28"/>
           <w:highlight w:val="black"/>
         </w:rPr>
-        <w:t>sc</w:t>
+        <w:t>sc=SparkContext(conf=conf)</w:t>
       </w:r>
-      <w:proofErr w:type="spellEnd"/>
-      <w:r>
+    </w:p>
+    <w:p>
+      <w:pPr>
+        <w:pStyle w:val="ListParagraph"/>
         <w:rPr>
           <w:rFonts w:ascii="Georgia Pro Light" w:hAnsi="Georgia Pro Light"/>
           <w:color w:val="A8D08D" w:themeColor="accent6" w:themeTint="99"/>
           <w:sz w:val="28"/>
           <w:szCs w:val="28"/>
-          <w:highlight w:val="black"/>
-        </w:rPr>
-        <w:t>=</w:t>
-      </w:r>
-      <w:proofErr w:type="spellStart"/>
+        </w:rPr>
+      </w:pPr>
       <w:r>
         <w:rPr>
           <w:rFonts w:ascii="Georgia Pro Light" w:hAnsi="Georgia Pro Light"/>
@@ -613,52 +339,8 @@
           <w:szCs w:val="28"/>
           <w:highlight w:val="black"/>
         </w:rPr>
-        <w:t>SparkContext</w:t>
+        <w:t xml:space="preserve"> sc.defaultParallelism</w:t>
       </w:r>
-      <w:proofErr w:type="spellEnd"/>
-      <w:r>
-        <w:rPr>
-          <w:rFonts w:ascii="Georgia Pro Light" w:hAnsi="Georgia Pro Light"/>
-          <w:color w:val="A8D08D" w:themeColor="accent6" w:themeTint="99"/>
-          <w:sz w:val="28"/>
-          <w:szCs w:val="28"/>
-          <w:highlight w:val="black"/>
-        </w:rPr>
-        <w:t>(conf=conf)</w:t>
-      </w:r>
-    </w:p>
-    <w:p>
-      <w:pPr>
-        <w:pStyle w:val="ListParagraph"/>
-        <w:rPr>
-          <w:rFonts w:ascii="Georgia Pro Light" w:hAnsi="Georgia Pro Light"/>
-          <w:color w:val="A8D08D" w:themeColor="accent6" w:themeTint="99"/>
-          <w:sz w:val="28"/>
-          <w:szCs w:val="28"/>
-        </w:rPr>
-      </w:pPr>
-      <w:r>
-        <w:rPr>
-          <w:rFonts w:ascii="Georgia Pro Light" w:hAnsi="Georgia Pro Light"/>
-          <w:color w:val="A8D08D" w:themeColor="accent6" w:themeTint="99"/>
-          <w:sz w:val="28"/>
-          <w:szCs w:val="28"/>
-          <w:highlight w:val="black"/>
-        </w:rPr>
-        <w:t xml:space="preserve"> </w:t>
-      </w:r>
-      <w:proofErr w:type="spellStart"/>
-      <w:r>
-        <w:rPr>
-          <w:rFonts w:ascii="Georgia Pro Light" w:hAnsi="Georgia Pro Light"/>
-          <w:color w:val="A8D08D" w:themeColor="accent6" w:themeTint="99"/>
-          <w:sz w:val="28"/>
-          <w:szCs w:val="28"/>
-          <w:highlight w:val="black"/>
-        </w:rPr>
-        <w:t>sc.defaultParallelism</w:t>
-      </w:r>
-      <w:proofErr w:type="spellEnd"/>
     </w:p>
     <w:p>
       <w:pPr>
@@ -699,27 +381,7 @@
           <w:sz w:val="28"/>
           <w:szCs w:val="28"/>
         </w:rPr>
-        <w:t xml:space="preserve">So this was about the initial , basic setup for </w:t>
-      </w:r>
-      <w:proofErr w:type="spellStart"/>
-      <w:r>
-        <w:rPr>
-          <w:rFonts w:cstheme="minorHAnsi"/>
-          <w:color w:val="000000" w:themeColor="text1"/>
-          <w:sz w:val="28"/>
-          <w:szCs w:val="28"/>
-        </w:rPr>
-        <w:t>pyspark</w:t>
-      </w:r>
-      <w:proofErr w:type="spellEnd"/>
-      <w:r>
-        <w:rPr>
-          <w:rFonts w:cstheme="minorHAnsi"/>
-          <w:color w:val="000000" w:themeColor="text1"/>
-          <w:sz w:val="28"/>
-          <w:szCs w:val="28"/>
-        </w:rPr>
-        <w:t>.</w:t>
+        <w:t>So this was about the initial , basic setup for pyspark.</w:t>
       </w:r>
     </w:p>
     <w:p>
@@ -829,6 +491,15 @@
           <w:szCs w:val="28"/>
         </w:rPr>
       </w:pPr>
+      <w:r>
+        <w:rPr>
+          <w:rFonts w:cstheme="minorHAnsi"/>
+          <w:color w:val="000000" w:themeColor="text1"/>
+          <w:sz w:val="28"/>
+          <w:szCs w:val="28"/>
+        </w:rPr>
+        <w:t>---------------new changes-------------</w:t>
+      </w:r>
     </w:p>
     <w:p>
       <w:pPr>

</xml_diff>